<commit_message>
Created Assignment 4 and finished q1
</commit_message>
<xml_diff>
--- a/Assignment 3/ECE457A_Assignment3.docx
+++ b/Assignment 3/ECE457A_Assignment3.docx
@@ -1,6 +1,6 @@
 
 <file path=word/document.xml><?xml version="1.0" encoding="utf-8"?>
-<w:document xmlns:wpc="http://schemas.microsoft.com/office/word/2010/wordprocessingCanvas" xmlns:cx="http://schemas.microsoft.com/office/drawing/2014/chartex" xmlns:cx1="http://schemas.microsoft.com/office/drawing/2015/9/8/chartex" xmlns:cx2="http://schemas.microsoft.com/office/drawing/2015/10/21/chartex" xmlns:cx3="http://schemas.microsoft.com/office/drawing/2016/5/9/chartex" xmlns:cx4="http://schemas.microsoft.com/office/drawing/2016/5/10/chartex" xmlns:cx5="http://schemas.microsoft.com/office/drawing/2016/5/11/chartex" xmlns:cx6="http://schemas.microsoft.com/office/drawing/2016/5/12/chartex" xmlns:cx7="http://schemas.microsoft.com/office/drawing/2016/5/13/chartex" xmlns:cx8="http://schemas.microsoft.com/office/drawing/2016/5/14/chartex" xmlns:mc="http://schemas.openxmlformats.org/markup-compatibility/2006" xmlns:aink="http://schemas.microsoft.com/office/drawing/2016/ink" xmlns:am3d="http://schemas.microsoft.com/office/drawing/2017/model3d" xmlns:o="urn:schemas-microsoft-com:office:office" xmlns:r="http://schemas.openxmlformats.org/officeDocument/2006/relationships" xmlns:m="http://schemas.openxmlformats.org/officeDocument/2006/math" xmlns:v="urn:schemas-microsoft-com:vml" xmlns:wp14="http://schemas.microsoft.com/office/word/2010/wordprocessingDrawing" xmlns:wp="http://schemas.openxmlformats.org/drawingml/2006/wordprocessingDrawing" xmlns:w10="urn:schemas-microsoft-com:office:word" xmlns:w="http://schemas.openxmlformats.org/wordprocessingml/2006/main" xmlns:w14="http://schemas.microsoft.com/office/word/2010/wordml" xmlns:w15="http://schemas.microsoft.com/office/word/2012/wordml" xmlns:w16cex="http://schemas.microsoft.com/office/word/2018/wordml/cex" xmlns:w16cid="http://schemas.microsoft.com/office/word/2016/wordml/cid" xmlns:w16="http://schemas.microsoft.com/office/word/2018/wordml" xmlns:w16se="http://schemas.microsoft.com/office/word/2015/wordml/symex" xmlns:wpg="http://schemas.microsoft.com/office/word/2010/wordprocessingGroup" xmlns:wpi="http://schemas.microsoft.com/office/word/2010/wordprocessingInk" xmlns:wne="http://schemas.microsoft.com/office/word/2006/wordml" xmlns:wps="http://schemas.microsoft.com/office/word/2010/wordprocessingShape" mc:Ignorable="w14 w15 w16se w16cid w16 w16cex wp14">
+<w:document xmlns:wpc="http://schemas.microsoft.com/office/word/2010/wordprocessingCanvas" xmlns:cx="http://schemas.microsoft.com/office/drawing/2014/chartex" xmlns:cx1="http://schemas.microsoft.com/office/drawing/2015/9/8/chartex" xmlns:cx2="http://schemas.microsoft.com/office/drawing/2015/10/21/chartex" xmlns:cx3="http://schemas.microsoft.com/office/drawing/2016/5/9/chartex" xmlns:cx4="http://schemas.microsoft.com/office/drawing/2016/5/10/chartex" xmlns:cx5="http://schemas.microsoft.com/office/drawing/2016/5/11/chartex" xmlns:cx6="http://schemas.microsoft.com/office/drawing/2016/5/12/chartex" xmlns:cx7="http://schemas.microsoft.com/office/drawing/2016/5/13/chartex" xmlns:cx8="http://schemas.microsoft.com/office/drawing/2016/5/14/chartex" xmlns:mc="http://schemas.openxmlformats.org/markup-compatibility/2006" xmlns:aink="http://schemas.microsoft.com/office/drawing/2016/ink" xmlns:am3d="http://schemas.microsoft.com/office/drawing/2017/model3d" xmlns:o="urn:schemas-microsoft-com:office:office" xmlns:r="http://schemas.openxmlformats.org/officeDocument/2006/relationships" xmlns:m="http://schemas.openxmlformats.org/officeDocument/2006/math" xmlns:v="urn:schemas-microsoft-com:vml" xmlns:wp14="http://schemas.microsoft.com/office/word/2010/wordprocessingDrawing" xmlns:wp="http://schemas.openxmlformats.org/drawingml/2006/wordprocessingDrawing" xmlns:w10="urn:schemas-microsoft-com:office:word" xmlns:w="http://schemas.openxmlformats.org/wordprocessingml/2006/main" xmlns:w14="http://schemas.microsoft.com/office/word/2010/wordml" xmlns:w15="http://schemas.microsoft.com/office/word/2012/wordml" xmlns:w16cex="http://schemas.microsoft.com/office/word/2018/wordml/cex" xmlns:w16cid="http://schemas.microsoft.com/office/word/2016/wordml/cid" xmlns:w16="http://schemas.microsoft.com/office/word/2018/wordml" xmlns:w16sdtdh="http://schemas.microsoft.com/office/word/2020/wordml/sdtdatahash" xmlns:w16se="http://schemas.microsoft.com/office/word/2015/wordml/symex" xmlns:wpg="http://schemas.microsoft.com/office/word/2010/wordprocessingGroup" xmlns:wpi="http://schemas.microsoft.com/office/word/2010/wordprocessingInk" xmlns:wne="http://schemas.microsoft.com/office/word/2006/wordml" xmlns:wps="http://schemas.microsoft.com/office/word/2010/wordprocessingShape" mc:Ignorable="w14 w15 w16se w16cid w16 w16cex w16sdtdh wp14">
   <w:body>
     <w:sdt>
       <w:sdtPr>
@@ -155,7 +155,7 @@
                     <v:stroke joinstyle="miter"/>
                     <v:path gradientshapeok="t" o:connecttype="rect"/>
                   </v:shapetype>
-                  <v:shape id="Text Box 111" o:spid="_x0000_s1026" type="#_x0000_t202" style="position:absolute;margin-left:0;margin-top:0;width:288.25pt;height:287.5pt;z-index:251658242;visibility:visible;mso-wrap-style:square;mso-width-percent:734;mso-height-percent:363;mso-left-percent:150;mso-top-percent:91;mso-wrap-distance-left:9pt;mso-wrap-distance-top:0;mso-wrap-distance-right:9pt;mso-wrap-distance-bottom:0;mso-position-horizontal-relative:page;mso-position-vertical-relative:page;mso-width-percent:734;mso-height-percent:363;mso-left-percent:150;mso-top-percent:91;mso-width-relative:page;mso-height-relative:page;v-text-anchor:bottom" o:gfxdata="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" filled="f" stroked="f" strokeweight=".5pt">
+                  <v:shape id="Text Box 111" o:spid="_x0000_s1026" type="#_x0000_t202" style="position:absolute;margin-left:0;margin-top:0;width:288.25pt;height:287.5pt;z-index:251658242;visibility:visible;mso-wrap-style:square;mso-width-percent:734;mso-height-percent:363;mso-left-percent:150;mso-top-percent:91;mso-wrap-distance-left:9pt;mso-wrap-distance-top:0;mso-wrap-distance-right:9pt;mso-wrap-distance-bottom:0;mso-position-horizontal-relative:page;mso-position-vertical-relative:page;mso-width-percent:734;mso-height-percent:363;mso-left-percent:150;mso-top-percent:91;mso-width-relative:page;mso-height-relative:page;v-text-anchor:bottom" o:gfxdata="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" filled="f" stroked="f" strokeweight=".5pt">
                     <v:textbox style="mso-fit-shape-to-text:t" inset="0,0,0,0">
                       <w:txbxContent>
                         <w:sdt>
@@ -380,7 +380,7 @@
               </mc:Choice>
               <mc:Fallback>
                 <w:pict>
-                  <v:shape w14:anchorId="76E6949B" id="Text Box 113" o:spid="_x0000_s1027" type="#_x0000_t202" style="position:absolute;margin-left:0;margin-top:0;width:453pt;height:41.4pt;z-index:251658241;visibility:visible;mso-wrap-style:square;mso-width-percent:734;mso-height-percent:363;mso-left-percent:150;mso-top-percent:455;mso-wrap-distance-left:9pt;mso-wrap-distance-top:0;mso-wrap-distance-right:9pt;mso-wrap-distance-bottom:0;mso-position-horizontal-relative:page;mso-position-vertical-relative:page;mso-width-percent:734;mso-height-percent:363;mso-left-percent:150;mso-top-percent:455;mso-width-relative:page;mso-height-relative:page;v-text-anchor:bottom" o:gfxdata="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" filled="f" stroked="f" strokeweight=".5pt">
+                  <v:shape w14:anchorId="76E6949B" id="Text Box 113" o:spid="_x0000_s1027" type="#_x0000_t202" style="position:absolute;margin-left:0;margin-top:0;width:453pt;height:41.4pt;z-index:251658241;visibility:visible;mso-wrap-style:square;mso-width-percent:734;mso-height-percent:363;mso-left-percent:150;mso-top-percent:455;mso-wrap-distance-left:9pt;mso-wrap-distance-top:0;mso-wrap-distance-right:9pt;mso-wrap-distance-bottom:0;mso-position-horizontal-relative:page;mso-position-vertical-relative:page;mso-width-percent:734;mso-height-percent:363;mso-left-percent:150;mso-top-percent:455;mso-width-relative:page;mso-height-relative:page;v-text-anchor:bottom" o:gfxdata="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" filled="f" stroked="f" strokeweight=".5pt">
                     <v:textbox inset="0,0,0,0">
                       <w:txbxContent>
                         <w:p>
@@ -607,9 +607,9 @@
               </mc:Choice>
               <mc:Fallback>
                 <w:pict>
-                  <v:group w14:anchorId="41C9E27D" id="Group 114" o:spid="_x0000_s1026" style="position:absolute;margin-left:0;margin-top:0;width:18pt;height:10in;z-index:251658240;mso-width-percent:29;mso-height-percent:909;mso-left-percent:45;mso-position-horizontal-relative:page;mso-position-vertical:center;mso-position-vertical-relative:page;mso-width-percent:29;mso-height-percent:909;mso-left-percent:45" coordsize="2286,91440" o:gfxdata="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">
-                    <v:rect id="Rectangle 115" o:spid="_x0000_s1027" style="position:absolute;width:2286;height:87820;visibility:visible;mso-wrap-style:square;v-text-anchor:middle" o:gfxdata="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" fillcolor="#ed7d31 [3205]" stroked="f" strokeweight="1pt"/>
-                    <v:rect id="Rectangle 116" o:spid="_x0000_s1028" style="position:absolute;top:89154;width:2286;height:2286;visibility:visible;mso-wrap-style:square;v-text-anchor:middle" o:gfxdata="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" fillcolor="#4472c4 [3204]" stroked="f" strokeweight="1pt">
+                  <v:group w14:anchorId="3812C128" id="Group 114" o:spid="_x0000_s1026" style="position:absolute;margin-left:0;margin-top:0;width:18pt;height:10in;z-index:251658240;mso-width-percent:29;mso-height-percent:909;mso-left-percent:45;mso-position-horizontal-relative:page;mso-position-vertical:center;mso-position-vertical-relative:page;mso-width-percent:29;mso-height-percent:909;mso-left-percent:45" coordsize="2286,91440" o:gfxdata="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">
+                    <v:rect id="Rectangle 115" o:spid="_x0000_s1027" style="position:absolute;width:2286;height:87820;visibility:visible;mso-wrap-style:square;v-text-anchor:middle" o:gfxdata="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" fillcolor="#ed7d31 [3205]" stroked="f" strokeweight="1pt"/>
+                    <v:rect id="Rectangle 116" o:spid="_x0000_s1028" style="position:absolute;top:89154;width:2286;height:2286;visibility:visible;mso-wrap-style:square;v-text-anchor:middle" o:gfxdata="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" fillcolor="#4472c4 [3204]" stroked="f" strokeweight="1pt">
                       <o:lock v:ext="edit" aspectratio="t"/>
                     </v:rect>
                     <w10:wrap anchorx="page" anchory="page"/>
@@ -1376,7 +1376,6 @@
         </w:rPr>
       </w:pPr>
       <w:proofErr w:type="spellStart"/>
-      <w:proofErr w:type="gramStart"/>
       <w:r>
         <w:rPr>
           <w:rFonts w:ascii="Menlo" w:eastAsia="Times New Roman" w:hAnsi="Menlo" w:cs="Menlo"/>
@@ -1385,9 +1384,9 @@
           <w:szCs w:val="18"/>
           <w:lang w:val="en-CA"/>
         </w:rPr>
-        <w:t>alpha,beta</w:t>
-      </w:r>
-      <w:proofErr w:type="gramEnd"/>
+        <w:t>alpha,beta,base_ph</w:t>
+      </w:r>
+      <w:proofErr w:type="spellEnd"/>
       <w:r>
         <w:rPr>
           <w:rFonts w:ascii="Menlo" w:eastAsia="Times New Roman" w:hAnsi="Menlo" w:cs="Menlo"/>
@@ -1396,9 +1395,9 @@
           <w:szCs w:val="18"/>
           <w:lang w:val="en-CA"/>
         </w:rPr>
-        <w:t>,base_ph</w:t>
-      </w:r>
-      <w:proofErr w:type="spellEnd"/>
+        <w:t xml:space="preserve"> </w:t>
+      </w:r>
+      <w:proofErr w:type="spellStart"/>
       <w:r>
         <w:rPr>
           <w:rFonts w:ascii="Menlo" w:eastAsia="Times New Roman" w:hAnsi="Menlo" w:cs="Menlo"/>
@@ -1407,9 +1406,8 @@
           <w:szCs w:val="18"/>
           <w:lang w:val="en-CA"/>
         </w:rPr>
-        <w:t xml:space="preserve"> </w:t>
-      </w:r>
-      <w:proofErr w:type="spellStart"/>
+        <w:t>ant_pop,phermone_decay,state_transition,online_phermone</w:t>
+      </w:r>
       <w:r>
         <w:rPr>
           <w:rFonts w:ascii="Menlo" w:eastAsia="Times New Roman" w:hAnsi="Menlo" w:cs="Menlo"/>
@@ -1418,7 +1416,7 @@
           <w:szCs w:val="18"/>
           <w:lang w:val="en-CA"/>
         </w:rPr>
-        <w:t>ant_pop,phermone_decay,state_transition,online_phermone</w:t>
+        <w:t>,</w:t>
       </w:r>
       <w:r>
         <w:rPr>
@@ -1428,8 +1426,19 @@
           <w:szCs w:val="18"/>
           <w:lang w:val="en-CA"/>
         </w:rPr>
-        <w:t>,</w:t>
-      </w:r>
+        <w:t>Q,</w:t>
+      </w:r>
+      <w:r>
+        <w:rPr>
+          <w:rFonts w:ascii="Menlo" w:eastAsia="Times New Roman" w:hAnsi="Menlo" w:cs="Menlo"/>
+          <w:color w:val="DCDCAA"/>
+          <w:sz w:val="18"/>
+          <w:szCs w:val="18"/>
+          <w:lang w:val="en-CA"/>
+        </w:rPr>
+        <w:t>iter</w:t>
+      </w:r>
+      <w:proofErr w:type="spellEnd"/>
       <w:r>
         <w:rPr>
           <w:rFonts w:ascii="Menlo" w:eastAsia="Times New Roman" w:hAnsi="Menlo" w:cs="Menlo"/>
@@ -1438,20 +1447,13 @@
           <w:szCs w:val="18"/>
           <w:lang w:val="en-CA"/>
         </w:rPr>
-        <w:t>Q,</w:t>
-      </w:r>
-      <w:r>
-        <w:rPr>
-          <w:rFonts w:ascii="Menlo" w:eastAsia="Times New Roman" w:hAnsi="Menlo" w:cs="Menlo"/>
-          <w:color w:val="DCDCAA"/>
-          <w:sz w:val="18"/>
-          <w:szCs w:val="18"/>
-          <w:lang w:val="en-CA"/>
-        </w:rPr>
-        <w:t>iter</w:t>
-      </w:r>
-      <w:proofErr w:type="spellEnd"/>
-      <w:r>
+        <w:t xml:space="preserve"> =</w:t>
+      </w:r>
+    </w:p>
+    <w:p>
+      <w:pPr>
+        <w:shd w:val="clear" w:color="auto" w:fill="1E1E1E"/>
+        <w:spacing w:line="270" w:lineRule="atLeast"/>
         <w:rPr>
           <w:rFonts w:ascii="Menlo" w:eastAsia="Times New Roman" w:hAnsi="Menlo" w:cs="Menlo"/>
           <w:color w:val="D4D4D4"/>
@@ -1459,13 +1461,18 @@
           <w:szCs w:val="18"/>
           <w:lang w:val="en-CA"/>
         </w:rPr>
-        <w:t xml:space="preserve"> =</w:t>
-      </w:r>
-    </w:p>
-    <w:p>
-      <w:pPr>
-        <w:shd w:val="clear" w:color="auto" w:fill="1E1E1E"/>
-        <w:spacing w:line="270" w:lineRule="atLeast"/>
+      </w:pPr>
+      <w:r>
+        <w:rPr>
+          <w:rFonts w:ascii="Menlo" w:eastAsia="Times New Roman" w:hAnsi="Menlo" w:cs="Menlo"/>
+          <w:color w:val="B5CEA8"/>
+          <w:sz w:val="18"/>
+          <w:szCs w:val="18"/>
+          <w:lang w:val="en-CA"/>
+        </w:rPr>
+        <w:t>1</w:t>
+      </w:r>
+      <w:r>
         <w:rPr>
           <w:rFonts w:ascii="Menlo" w:eastAsia="Times New Roman" w:hAnsi="Menlo" w:cs="Menlo"/>
           <w:color w:val="D4D4D4"/>
@@ -1473,7 +1480,8 @@
           <w:szCs w:val="18"/>
           <w:lang w:val="en-CA"/>
         </w:rPr>
-      </w:pPr>
+        <w:t>,</w:t>
+      </w:r>
       <w:r>
         <w:rPr>
           <w:rFonts w:ascii="Menlo" w:eastAsia="Times New Roman" w:hAnsi="Menlo" w:cs="Menlo"/>
@@ -1522,7 +1530,7 @@
           <w:szCs w:val="18"/>
           <w:lang w:val="en-CA"/>
         </w:rPr>
-        <w:t>1</w:t>
+        <w:t>10</w:t>
       </w:r>
       <w:r>
         <w:rPr>
@@ -1542,7 +1550,7 @@
           <w:szCs w:val="18"/>
           <w:lang w:val="en-CA"/>
         </w:rPr>
-        <w:t>10</w:t>
+        <w:t>0.4</w:t>
       </w:r>
       <w:r>
         <w:rPr>
@@ -1562,7 +1570,7 @@
           <w:szCs w:val="18"/>
           <w:lang w:val="en-CA"/>
         </w:rPr>
-        <w:t>0.4</w:t>
+        <w:t>0.5</w:t>
       </w:r>
       <w:r>
         <w:rPr>
@@ -1577,37 +1585,6 @@
       <w:r>
         <w:rPr>
           <w:rFonts w:ascii="Menlo" w:eastAsia="Times New Roman" w:hAnsi="Menlo" w:cs="Menlo"/>
-          <w:color w:val="B5CEA8"/>
-          <w:sz w:val="18"/>
-          <w:szCs w:val="18"/>
-          <w:lang w:val="en-CA"/>
-        </w:rPr>
-        <w:t>0.</w:t>
-      </w:r>
-      <w:proofErr w:type="gramStart"/>
-      <w:r>
-        <w:rPr>
-          <w:rFonts w:ascii="Menlo" w:eastAsia="Times New Roman" w:hAnsi="Menlo" w:cs="Menlo"/>
-          <w:color w:val="B5CEA8"/>
-          <w:sz w:val="18"/>
-          <w:szCs w:val="18"/>
-          <w:lang w:val="en-CA"/>
-        </w:rPr>
-        <w:t>5</w:t>
-      </w:r>
-      <w:r>
-        <w:rPr>
-          <w:rFonts w:ascii="Menlo" w:eastAsia="Times New Roman" w:hAnsi="Menlo" w:cs="Menlo"/>
-          <w:color w:val="D4D4D4"/>
-          <w:sz w:val="18"/>
-          <w:szCs w:val="18"/>
-          <w:lang w:val="en-CA"/>
-        </w:rPr>
-        <w:t>,</w:t>
-      </w:r>
-      <w:r>
-        <w:rPr>
-          <w:rFonts w:ascii="Menlo" w:eastAsia="Times New Roman" w:hAnsi="Menlo" w:cs="Menlo"/>
           <w:color w:val="569CD6"/>
           <w:sz w:val="18"/>
           <w:szCs w:val="18"/>
@@ -1615,7 +1592,6 @@
         </w:rPr>
         <w:t>True</w:t>
       </w:r>
-      <w:proofErr w:type="gramEnd"/>
       <w:r>
         <w:rPr>
           <w:rFonts w:ascii="Menlo" w:eastAsia="Times New Roman" w:hAnsi="Menlo" w:cs="Menlo"/>
@@ -1927,18 +1903,10 @@
         <w:t xml:space="preserve">as the one that chooses solely based on the </w:t>
       </w:r>
       <w:r>
-        <w:t xml:space="preserve">highest pheromone stays constantly at the top of the distance. This seems to indicate that </w:t>
-      </w:r>
-      <w:proofErr w:type="gramStart"/>
-      <w:r>
-        <w:t xml:space="preserve">the </w:t>
-      </w:r>
-      <w:r>
-        <w:t>a</w:t>
-      </w:r>
-      <w:proofErr w:type="gramEnd"/>
-      <w:r>
-        <w:t xml:space="preserve"> certain level of </w:t>
+        <w:t xml:space="preserve">highest pheromone stays constantly at the top of the distance. This seems to indicate that the </w:t>
+      </w:r>
+      <w:r>
+        <w:t xml:space="preserve">a certain level of </w:t>
       </w:r>
       <w:r>
         <w:t>randomness</w:t>
@@ -2149,7 +2117,7 @@
 </file>
 
 <file path=word/numbering.xml><?xml version="1.0" encoding="utf-8"?>
-<w:numbering xmlns:wpc="http://schemas.microsoft.com/office/word/2010/wordprocessingCanvas" xmlns:cx="http://schemas.microsoft.com/office/drawing/2014/chartex" xmlns:cx1="http://schemas.microsoft.com/office/drawing/2015/9/8/chartex" xmlns:cx2="http://schemas.microsoft.com/office/drawing/2015/10/21/chartex" xmlns:cx3="http://schemas.microsoft.com/office/drawing/2016/5/9/chartex" xmlns:cx4="http://schemas.microsoft.com/office/drawing/2016/5/10/chartex" xmlns:cx5="http://schemas.microsoft.com/office/drawing/2016/5/11/chartex" xmlns:cx6="http://schemas.microsoft.com/office/drawing/2016/5/12/chartex" xmlns:cx7="http://schemas.microsoft.com/office/drawing/2016/5/13/chartex" xmlns:cx8="http://schemas.microsoft.com/office/drawing/2016/5/14/chartex" xmlns:mc="http://schemas.openxmlformats.org/markup-compatibility/2006" xmlns:aink="http://schemas.microsoft.com/office/drawing/2016/ink" xmlns:am3d="http://schemas.microsoft.com/office/drawing/2017/model3d" xmlns:o="urn:schemas-microsoft-com:office:office" xmlns:r="http://schemas.openxmlformats.org/officeDocument/2006/relationships" xmlns:m="http://schemas.openxmlformats.org/officeDocument/2006/math" xmlns:v="urn:schemas-microsoft-com:vml" xmlns:wp14="http://schemas.microsoft.com/office/word/2010/wordprocessingDrawing" xmlns:wp="http://schemas.openxmlformats.org/drawingml/2006/wordprocessingDrawing" xmlns:w10="urn:schemas-microsoft-com:office:word" xmlns:w="http://schemas.openxmlformats.org/wordprocessingml/2006/main" xmlns:w14="http://schemas.microsoft.com/office/word/2010/wordml" xmlns:w15="http://schemas.microsoft.com/office/word/2012/wordml" xmlns:w16cex="http://schemas.microsoft.com/office/word/2018/wordml/cex" xmlns:w16cid="http://schemas.microsoft.com/office/word/2016/wordml/cid" xmlns:w16="http://schemas.microsoft.com/office/word/2018/wordml" xmlns:w16se="http://schemas.microsoft.com/office/word/2015/wordml/symex" xmlns:wpg="http://schemas.microsoft.com/office/word/2010/wordprocessingGroup" xmlns:wpi="http://schemas.microsoft.com/office/word/2010/wordprocessingInk" xmlns:wne="http://schemas.microsoft.com/office/word/2006/wordml" xmlns:wps="http://schemas.microsoft.com/office/word/2010/wordprocessingShape" mc:Ignorable="w14 w15 w16se w16cid w16 w16cex wp14">
+<w:numbering xmlns:wpc="http://schemas.microsoft.com/office/word/2010/wordprocessingCanvas" xmlns:cx="http://schemas.microsoft.com/office/drawing/2014/chartex" xmlns:cx1="http://schemas.microsoft.com/office/drawing/2015/9/8/chartex" xmlns:cx2="http://schemas.microsoft.com/office/drawing/2015/10/21/chartex" xmlns:cx3="http://schemas.microsoft.com/office/drawing/2016/5/9/chartex" xmlns:cx4="http://schemas.microsoft.com/office/drawing/2016/5/10/chartex" xmlns:cx5="http://schemas.microsoft.com/office/drawing/2016/5/11/chartex" xmlns:cx6="http://schemas.microsoft.com/office/drawing/2016/5/12/chartex" xmlns:cx7="http://schemas.microsoft.com/office/drawing/2016/5/13/chartex" xmlns:cx8="http://schemas.microsoft.com/office/drawing/2016/5/14/chartex" xmlns:mc="http://schemas.openxmlformats.org/markup-compatibility/2006" xmlns:aink="http://schemas.microsoft.com/office/drawing/2016/ink" xmlns:am3d="http://schemas.microsoft.com/office/drawing/2017/model3d" xmlns:o="urn:schemas-microsoft-com:office:office" xmlns:r="http://schemas.openxmlformats.org/officeDocument/2006/relationships" xmlns:m="http://schemas.openxmlformats.org/officeDocument/2006/math" xmlns:v="urn:schemas-microsoft-com:vml" xmlns:wp14="http://schemas.microsoft.com/office/word/2010/wordprocessingDrawing" xmlns:wp="http://schemas.openxmlformats.org/drawingml/2006/wordprocessingDrawing" xmlns:w10="urn:schemas-microsoft-com:office:word" xmlns:w="http://schemas.openxmlformats.org/wordprocessingml/2006/main" xmlns:w14="http://schemas.microsoft.com/office/word/2010/wordml" xmlns:w15="http://schemas.microsoft.com/office/word/2012/wordml" xmlns:w16cex="http://schemas.microsoft.com/office/word/2018/wordml/cex" xmlns:w16cid="http://schemas.microsoft.com/office/word/2016/wordml/cid" xmlns:w16="http://schemas.microsoft.com/office/word/2018/wordml" xmlns:w16sdtdh="http://schemas.microsoft.com/office/word/2020/wordml/sdtdatahash" xmlns:w16se="http://schemas.microsoft.com/office/word/2015/wordml/symex" xmlns:wpg="http://schemas.microsoft.com/office/word/2010/wordprocessingGroup" xmlns:wpi="http://schemas.microsoft.com/office/word/2010/wordprocessingInk" xmlns:wne="http://schemas.microsoft.com/office/word/2006/wordml" xmlns:wps="http://schemas.microsoft.com/office/word/2010/wordprocessingShape" mc:Ignorable="w14 w15 w16se w16cid w16 w16cex w16sdtdh wp14">
   <w:abstractNum w:abstractNumId="0" w15:restartNumberingAfterBreak="0">
     <w:nsid w:val="5B772F3E"/>
     <w:multiLevelType w:val="hybridMultilevel"/>
@@ -2246,7 +2214,7 @@
 </file>
 
 <file path=word/styles.xml><?xml version="1.0" encoding="utf-8"?>
-<w:styles xmlns:mc="http://schemas.openxmlformats.org/markup-compatibility/2006" xmlns:r="http://schemas.openxmlformats.org/officeDocument/2006/relationships" xmlns:w="http://schemas.openxmlformats.org/wordprocessingml/2006/main" xmlns:w14="http://schemas.microsoft.com/office/word/2010/wordml" xmlns:w15="http://schemas.microsoft.com/office/word/2012/wordml" xmlns:w16cex="http://schemas.microsoft.com/office/word/2018/wordml/cex" xmlns:w16cid="http://schemas.microsoft.com/office/word/2016/wordml/cid" xmlns:w16="http://schemas.microsoft.com/office/word/2018/wordml" xmlns:w16se="http://schemas.microsoft.com/office/word/2015/wordml/symex" mc:Ignorable="w14 w15 w16se w16cid w16 w16cex">
+<w:styles xmlns:mc="http://schemas.openxmlformats.org/markup-compatibility/2006" xmlns:r="http://schemas.openxmlformats.org/officeDocument/2006/relationships" xmlns:w="http://schemas.openxmlformats.org/wordprocessingml/2006/main" xmlns:w14="http://schemas.microsoft.com/office/word/2010/wordml" xmlns:w15="http://schemas.microsoft.com/office/word/2012/wordml" xmlns:w16cex="http://schemas.microsoft.com/office/word/2018/wordml/cex" xmlns:w16cid="http://schemas.microsoft.com/office/word/2016/wordml/cid" xmlns:w16="http://schemas.microsoft.com/office/word/2018/wordml" xmlns:w16sdtdh="http://schemas.microsoft.com/office/word/2020/wordml/sdtdatahash" xmlns:w16se="http://schemas.microsoft.com/office/word/2015/wordml/symex" mc:Ignorable="w14 w15 w16se w16cid w16 w16cex w16sdtdh">
   <w:docDefaults>
     <w:rPrDefault>
       <w:rPr>

</xml_diff>